<commit_message>
Assignment 3 on Haskell complete
</commit_message>
<xml_diff>
--- a/All_Docs_and_Slides/Java/ProjectReport.docx
+++ b/All_Docs_and_Slides/Java/ProjectReport.docx
@@ -84,7 +84,15 @@
           <w:lang w:val="en-US"/>
         </w:rPr>
         <w:tab/>
-        <w:t>ASSIGNMENT-1</w:t>
+        <w:t>ASSIGNMENT-</w:t>
+      </w:r>
+      <w:r>
+        <w:rPr>
+          <w:rFonts w:ascii="Times New Roman" w:hAnsi="Times New Roman" w:cs="Times New Roman"/>
+          <w:i w:val="0"/>
+          <w:lang w:val="en-US"/>
+        </w:rPr>
+        <w:t>3</w:t>
       </w:r>
     </w:p>
     <w:p>
@@ -105,47 +113,6 @@
           <w:lang w:val="en-US"/>
         </w:rPr>
         <w:t>-MAYANK WADHWANI (170101038)</w:t>
-      </w:r>
-    </w:p>
-    <w:p>
-      <w:pPr>
-        <w:pStyle w:val="Heading1"/>
-        <w:pBdr>
-          <w:left w:val="single" w:sz="8" w:space="31" w:color="ED7D31" w:themeColor="accent2"/>
-        </w:pBdr>
-        <w:rPr>
-          <w:rFonts w:ascii="Times New Roman" w:hAnsi="Times New Roman" w:cs="Times New Roman"/>
-          <w:i w:val="0"/>
-          <w:sz w:val="32"/>
-          <w:szCs w:val="24"/>
-        </w:rPr>
-      </w:pPr>
-      <w:r>
-        <w:rPr>
-          <w:rFonts w:ascii="Times New Roman" w:hAnsi="Times New Roman" w:cs="Times New Roman"/>
-          <w:i w:val="0"/>
-          <w:sz w:val="32"/>
-          <w:szCs w:val="24"/>
-        </w:rPr>
-        <w:t>TASK</w:t>
-      </w:r>
-      <w:r>
-        <w:rPr>
-          <w:rFonts w:ascii="Times New Roman" w:hAnsi="Times New Roman" w:cs="Times New Roman"/>
-          <w:i w:val="0"/>
-          <w:sz w:val="32"/>
-          <w:szCs w:val="24"/>
-        </w:rPr>
-        <w:t xml:space="preserve">-1 </w:t>
-      </w:r>
-      <w:r>
-        <w:rPr>
-          <w:rFonts w:ascii="Times New Roman" w:hAnsi="Times New Roman" w:cs="Times New Roman"/>
-          <w:i w:val="0"/>
-          <w:sz w:val="32"/>
-          <w:szCs w:val="24"/>
-        </w:rPr>
-        <w:t>SOCK MATCHING ROBOT</w:t>
       </w:r>
     </w:p>
     <w:p>
@@ -165,90 +132,595 @@
           <w:i w:val="0"/>
           <w:sz w:val="28"/>
         </w:rPr>
-        <w:t>The Role of C</w:t>
-      </w:r>
-      <w:bookmarkStart w:id="0" w:name="_GoBack"/>
-      <w:bookmarkEnd w:id="0"/>
-      <w:r>
-        <w:rPr>
-          <w:i w:val="0"/>
-          <w:sz w:val="28"/>
-        </w:rPr>
-        <w:t>oncurrency and Synchronization in the above system</w:t>
-      </w:r>
-    </w:p>
-    <w:p>
-      <w:pPr>
-        <w:pStyle w:val="Heading2"/>
-        <w:rPr>
-          <w:i w:val="0"/>
-        </w:rPr>
-      </w:pPr>
-      <w:r>
-        <w:rPr>
-          <w:i w:val="0"/>
-        </w:rPr>
-        <w:tab/>
-      </w:r>
-      <w:r>
-        <w:rPr>
-          <w:i w:val="0"/>
-          <w:sz w:val="28"/>
-        </w:rPr>
-        <w:t>Concurrency</w:t>
-      </w:r>
-    </w:p>
-    <w:p>
-      <w:pPr>
-        <w:rPr>
-          <w:i w:val="0"/>
-        </w:rPr>
-      </w:pPr>
-      <w:r>
-        <w:rPr>
-          <w:i w:val="0"/>
-        </w:rPr>
-        <w:t>As far as concurrency is concerned, we would want to have our system concurrent. Since there are multiple robotic arms and a match making machine, which are all independent of each other. Like the robotic arm would simply put the sock in the correct queue of the matching machine and the machine can then run and match pairs. So if we have a greater deal of concurrency in the system, our system would be much efficient and would have a higher throughput as opposed to the non-concurrent one where first the robotic arms would keep everything on the match making queue</w:t>
-      </w:r>
-      <w:r>
-        <w:rPr>
-          <w:i w:val="0"/>
-        </w:rPr>
-        <w:t xml:space="preserve"> and then the match maker would start matching pairs.</w:t>
-      </w:r>
-    </w:p>
-    <w:p>
-      <w:pPr>
-        <w:pStyle w:val="Heading2"/>
-        <w:rPr>
-          <w:i w:val="0"/>
-        </w:rPr>
-      </w:pPr>
-      <w:r>
-        <w:rPr>
-          <w:i w:val="0"/>
-        </w:rPr>
-        <w:tab/>
-      </w:r>
-      <w:r>
-        <w:rPr>
-          <w:i w:val="0"/>
-          <w:sz w:val="28"/>
-        </w:rPr>
-        <w:t>Synchronization</w:t>
-      </w:r>
-    </w:p>
-    <w:p>
-      <w:pPr>
-        <w:rPr>
-          <w:i w:val="0"/>
-        </w:rPr>
-      </w:pPr>
-      <w:r>
-        <w:rPr>
-          <w:i w:val="0"/>
-        </w:rPr>
-        <w:t>We would also want our system to be synchronous. Synchronous systems are those which do not suffer from race conditions. Since we do not get to choose the order of thread execution, if the system is not synchronized, we may end up in some cases where one thread was changing a global variable and gets context switched to another thread which changes this global variable to some other value and then when we come back, we have lost information. In simple words, if multiple threads operate on a shared data, it can lead to race conditions. This can be restricted by the programmer if he/she ensures that the system is synchronous (I have discussed how I achieved it in the next section).</w:t>
+        <w:t>Algorithm that I used to solve the problem</w:t>
+      </w:r>
+    </w:p>
+    <w:p>
+      <w:r>
+        <w:t>It was observed after going through the constraints, that we could subdivide our problem into two to reduce/prune the search space. This is because that the garden and balcony are always fixed to be 1 and are always independent of the other 4 rooms. So if we break the 6 rooms into 2 and 4 independent tasks, then our search space gets drastically improved.</w:t>
+      </w:r>
+    </w:p>
+    <w:p>
+      <w:r>
+        <w:t xml:space="preserve">So the problem has now been broken. We simply compute the cross product of first 4 rooms and next 2 rooms(garden and balcony) separately. To compute the cross product of 4 rooms, we simply compute cross product of 2 rooms and then merge these 2 cross products to get 1 net cross product. One </w:t>
+      </w:r>
+      <w:r>
+        <w:rPr>
+          <w:b/>
+        </w:rPr>
+        <w:t>optimization</w:t>
+      </w:r>
+      <w:r>
+        <w:rPr>
+          <w:b/>
+        </w:rPr>
+        <w:t xml:space="preserve"> </w:t>
+      </w:r>
+      <w:r>
+        <w:t>that has been done is, when we merge these 2 cross products, then the elements which has the same area are removed. This is because our task is to minimize the unused space. We do not have to maximize on the dimensions. Till the constraints that bedroom size is greater than or equal to kitchen and kitchen greater than equal to bathroom is satisfied, we are good to go.</w:t>
+      </w:r>
+    </w:p>
+    <w:p>
+      <w:r>
+        <w:t>More specifically, if say we have two possible room architectures with dimensions ( 10*10 and 10*4 ) and (10*7 and 10*7), we can remove one of them since their areas are same (140). This helps in significant speedup thus reducing the search space.</w:t>
+      </w:r>
+    </w:p>
+    <w:p>
+      <w:r>
+        <w:t xml:space="preserve">Once this is done, we finally merge the two cross products (one for the 4 rooms, one for 2 rooms) to get a final cross product which is also pruned. We then search this cross product to get a possible architecture with the highest values of </w:t>
+      </w:r>
+      <w:r>
+        <w:t>total area. We finally compute the unused space and print the values.</w:t>
+      </w:r>
+    </w:p>
+    <w:p>
+      <w:pPr>
+        <w:rPr>
+          <w:i w:val="0"/>
+        </w:rPr>
+      </w:pPr>
+      <w:proofErr w:type="spellStart"/>
+      <w:r>
+        <w:rPr>
+          <w:i w:val="0"/>
+        </w:rPr>
+        <w:t>Psuedo</w:t>
+      </w:r>
+      <w:proofErr w:type="spellEnd"/>
+      <w:r>
+        <w:rPr>
+          <w:i w:val="0"/>
+        </w:rPr>
+        <w:t>-Code</w:t>
+      </w:r>
+    </w:p>
+    <w:p>
+      <w:pPr>
+        <w:rPr>
+          <w:i w:val="0"/>
+        </w:rPr>
+      </w:pPr>
+      <w:r>
+        <w:rPr>
+          <w:i w:val="0"/>
+        </w:rPr>
+        <w:tab/>
+      </w:r>
+      <w:r>
+        <w:rPr>
+          <w:i w:val="0"/>
+        </w:rPr>
+        <w:tab/>
+        <w:t xml:space="preserve">design area </w:t>
+      </w:r>
+      <w:proofErr w:type="spellStart"/>
+      <w:r>
+        <w:rPr>
+          <w:i w:val="0"/>
+        </w:rPr>
+        <w:t>bedroom_count</w:t>
+      </w:r>
+      <w:proofErr w:type="spellEnd"/>
+      <w:r>
+        <w:rPr>
+          <w:i w:val="0"/>
+        </w:rPr>
+        <w:t xml:space="preserve"> </w:t>
+      </w:r>
+      <w:proofErr w:type="spellStart"/>
+      <w:r>
+        <w:rPr>
+          <w:i w:val="0"/>
+        </w:rPr>
+        <w:t>halls_count</w:t>
+      </w:r>
+      <w:proofErr w:type="spellEnd"/>
+      <w:r>
+        <w:rPr>
+          <w:i w:val="0"/>
+        </w:rPr>
+        <w:t>:</w:t>
+      </w:r>
+    </w:p>
+    <w:p>
+      <w:pPr>
+        <w:rPr>
+          <w:i w:val="0"/>
+        </w:rPr>
+      </w:pPr>
+      <w:r>
+        <w:rPr>
+          <w:i w:val="0"/>
+        </w:rPr>
+        <w:tab/>
+      </w:r>
+      <w:r>
+        <w:rPr>
+          <w:i w:val="0"/>
+        </w:rPr>
+        <w:tab/>
+      </w:r>
+      <w:r>
+        <w:rPr>
+          <w:i w:val="0"/>
+        </w:rPr>
+        <w:tab/>
+        <w:t>A = all possible dimensions for bedrooms</w:t>
+      </w:r>
+    </w:p>
+    <w:p>
+      <w:pPr>
+        <w:rPr>
+          <w:i w:val="0"/>
+        </w:rPr>
+      </w:pPr>
+      <w:r>
+        <w:rPr>
+          <w:i w:val="0"/>
+        </w:rPr>
+        <w:tab/>
+      </w:r>
+      <w:r>
+        <w:rPr>
+          <w:i w:val="0"/>
+        </w:rPr>
+        <w:tab/>
+      </w:r>
+      <w:r>
+        <w:rPr>
+          <w:i w:val="0"/>
+        </w:rPr>
+        <w:tab/>
+      </w:r>
+      <w:r>
+        <w:rPr>
+          <w:i w:val="0"/>
+        </w:rPr>
+        <w:t>B</w:t>
+      </w:r>
+      <w:r>
+        <w:rPr>
+          <w:i w:val="0"/>
+        </w:rPr>
+        <w:t xml:space="preserve"> = all possible dimensions for </w:t>
+      </w:r>
+      <w:r>
+        <w:rPr>
+          <w:i w:val="0"/>
+        </w:rPr>
+        <w:t>halls</w:t>
+      </w:r>
+    </w:p>
+    <w:p>
+      <w:pPr>
+        <w:rPr>
+          <w:i w:val="0"/>
+        </w:rPr>
+      </w:pPr>
+      <w:r>
+        <w:rPr>
+          <w:i w:val="0"/>
+        </w:rPr>
+        <w:tab/>
+      </w:r>
+      <w:r>
+        <w:rPr>
+          <w:i w:val="0"/>
+        </w:rPr>
+        <w:tab/>
+      </w:r>
+      <w:r>
+        <w:rPr>
+          <w:i w:val="0"/>
+        </w:rPr>
+        <w:tab/>
+        <w:t xml:space="preserve">compute and prune </w:t>
+      </w:r>
+      <w:proofErr w:type="spellStart"/>
+      <w:r>
+        <w:rPr>
+          <w:i w:val="0"/>
+        </w:rPr>
+        <w:t>cross_product</w:t>
+      </w:r>
+      <w:proofErr w:type="spellEnd"/>
+      <w:r>
+        <w:rPr>
+          <w:i w:val="0"/>
+        </w:rPr>
+        <w:t xml:space="preserve"> for A and B storing the area</w:t>
+      </w:r>
+    </w:p>
+    <w:p>
+      <w:pPr>
+        <w:rPr>
+          <w:i w:val="0"/>
+        </w:rPr>
+      </w:pPr>
+      <w:r>
+        <w:rPr>
+          <w:i w:val="0"/>
+        </w:rPr>
+        <w:tab/>
+      </w:r>
+      <w:r>
+        <w:rPr>
+          <w:i w:val="0"/>
+        </w:rPr>
+        <w:tab/>
+      </w:r>
+      <w:r>
+        <w:rPr>
+          <w:i w:val="0"/>
+        </w:rPr>
+        <w:tab/>
+        <w:t>C</w:t>
+      </w:r>
+      <w:r>
+        <w:rPr>
+          <w:i w:val="0"/>
+        </w:rPr>
+        <w:t xml:space="preserve"> = all possible dimensions for </w:t>
+      </w:r>
+      <w:r>
+        <w:rPr>
+          <w:i w:val="0"/>
+        </w:rPr>
+        <w:t>kitchen</w:t>
+      </w:r>
+    </w:p>
+    <w:p>
+      <w:pPr>
+        <w:rPr>
+          <w:i w:val="0"/>
+        </w:rPr>
+      </w:pPr>
+      <w:r>
+        <w:rPr>
+          <w:i w:val="0"/>
+        </w:rPr>
+        <w:tab/>
+      </w:r>
+      <w:r>
+        <w:rPr>
+          <w:i w:val="0"/>
+        </w:rPr>
+        <w:tab/>
+      </w:r>
+      <w:r>
+        <w:rPr>
+          <w:i w:val="0"/>
+        </w:rPr>
+        <w:tab/>
+      </w:r>
+      <w:r>
+        <w:rPr>
+          <w:i w:val="0"/>
+        </w:rPr>
+        <w:t>D</w:t>
+      </w:r>
+      <w:r>
+        <w:rPr>
+          <w:i w:val="0"/>
+        </w:rPr>
+        <w:t xml:space="preserve"> = all possible dimensions for </w:t>
+      </w:r>
+      <w:r>
+        <w:rPr>
+          <w:i w:val="0"/>
+        </w:rPr>
+        <w:t>bathroom</w:t>
+      </w:r>
+    </w:p>
+    <w:p>
+      <w:pPr>
+        <w:rPr>
+          <w:i w:val="0"/>
+        </w:rPr>
+      </w:pPr>
+      <w:r>
+        <w:rPr>
+          <w:i w:val="0"/>
+        </w:rPr>
+        <w:tab/>
+      </w:r>
+      <w:r>
+        <w:rPr>
+          <w:i w:val="0"/>
+        </w:rPr>
+        <w:tab/>
+      </w:r>
+      <w:r>
+        <w:rPr>
+          <w:i w:val="0"/>
+        </w:rPr>
+        <w:tab/>
+        <w:t xml:space="preserve">compute and prune </w:t>
+      </w:r>
+      <w:proofErr w:type="spellStart"/>
+      <w:r>
+        <w:rPr>
+          <w:i w:val="0"/>
+        </w:rPr>
+        <w:t>cross_product</w:t>
+      </w:r>
+      <w:proofErr w:type="spellEnd"/>
+      <w:r>
+        <w:rPr>
+          <w:i w:val="0"/>
+        </w:rPr>
+        <w:t xml:space="preserve"> for </w:t>
+      </w:r>
+      <w:r>
+        <w:rPr>
+          <w:i w:val="0"/>
+        </w:rPr>
+        <w:t>C</w:t>
+      </w:r>
+      <w:r>
+        <w:rPr>
+          <w:i w:val="0"/>
+        </w:rPr>
+        <w:t xml:space="preserve"> and </w:t>
+      </w:r>
+      <w:r>
+        <w:rPr>
+          <w:i w:val="0"/>
+        </w:rPr>
+        <w:t>D</w:t>
+      </w:r>
+      <w:r>
+        <w:rPr>
+          <w:i w:val="0"/>
+        </w:rPr>
+        <w:t xml:space="preserve"> storing the area</w:t>
+      </w:r>
+    </w:p>
+    <w:p>
+      <w:pPr>
+        <w:rPr>
+          <w:i w:val="0"/>
+        </w:rPr>
+      </w:pPr>
+      <w:r>
+        <w:rPr>
+          <w:i w:val="0"/>
+        </w:rPr>
+        <w:tab/>
+      </w:r>
+      <w:r>
+        <w:rPr>
+          <w:i w:val="0"/>
+        </w:rPr>
+        <w:tab/>
+      </w:r>
+      <w:r>
+        <w:rPr>
+          <w:i w:val="0"/>
+        </w:rPr>
+        <w:tab/>
+        <w:t>Compute and prune the net cross product for A,B , C, D</w:t>
+      </w:r>
+    </w:p>
+    <w:p>
+      <w:pPr>
+        <w:rPr>
+          <w:i w:val="0"/>
+        </w:rPr>
+      </w:pPr>
+      <w:r>
+        <w:rPr>
+          <w:i w:val="0"/>
+        </w:rPr>
+        <w:tab/>
+      </w:r>
+      <w:r>
+        <w:rPr>
+          <w:i w:val="0"/>
+        </w:rPr>
+        <w:tab/>
+      </w:r>
+      <w:r>
+        <w:rPr>
+          <w:i w:val="0"/>
+        </w:rPr>
+        <w:tab/>
+      </w:r>
+      <w:r>
+        <w:rPr>
+          <w:i w:val="0"/>
+        </w:rPr>
+        <w:t>E</w:t>
+      </w:r>
+      <w:r>
+        <w:rPr>
+          <w:i w:val="0"/>
+        </w:rPr>
+        <w:t xml:space="preserve"> = all possible dimensions for </w:t>
+      </w:r>
+      <w:r>
+        <w:rPr>
+          <w:i w:val="0"/>
+        </w:rPr>
+        <w:t>garden</w:t>
+      </w:r>
+    </w:p>
+    <w:p>
+      <w:pPr>
+        <w:rPr>
+          <w:i w:val="0"/>
+        </w:rPr>
+      </w:pPr>
+      <w:r>
+        <w:rPr>
+          <w:i w:val="0"/>
+        </w:rPr>
+        <w:tab/>
+      </w:r>
+      <w:r>
+        <w:rPr>
+          <w:i w:val="0"/>
+        </w:rPr>
+        <w:tab/>
+      </w:r>
+      <w:r>
+        <w:rPr>
+          <w:i w:val="0"/>
+        </w:rPr>
+        <w:tab/>
+      </w:r>
+      <w:r>
+        <w:rPr>
+          <w:i w:val="0"/>
+        </w:rPr>
+        <w:t>F</w:t>
+      </w:r>
+      <w:r>
+        <w:rPr>
+          <w:i w:val="0"/>
+        </w:rPr>
+        <w:t xml:space="preserve"> = all possible dimensions for </w:t>
+      </w:r>
+      <w:r>
+        <w:rPr>
+          <w:i w:val="0"/>
+        </w:rPr>
+        <w:t>balcony</w:t>
+      </w:r>
+    </w:p>
+    <w:p>
+      <w:pPr>
+        <w:rPr>
+          <w:i w:val="0"/>
+        </w:rPr>
+      </w:pPr>
+      <w:r>
+        <w:rPr>
+          <w:i w:val="0"/>
+        </w:rPr>
+        <w:tab/>
+      </w:r>
+      <w:r>
+        <w:rPr>
+          <w:i w:val="0"/>
+        </w:rPr>
+        <w:tab/>
+      </w:r>
+      <w:r>
+        <w:rPr>
+          <w:i w:val="0"/>
+        </w:rPr>
+        <w:tab/>
+      </w:r>
+      <w:r>
+        <w:rPr>
+          <w:i w:val="0"/>
+        </w:rPr>
+        <w:t xml:space="preserve">Compute and prune the cross product for </w:t>
+      </w:r>
+      <w:r>
+        <w:rPr>
+          <w:i w:val="0"/>
+        </w:rPr>
+        <w:t>E, F</w:t>
+      </w:r>
+    </w:p>
+    <w:p>
+      <w:pPr>
+        <w:rPr>
+          <w:i w:val="0"/>
+        </w:rPr>
+      </w:pPr>
+      <w:r>
+        <w:rPr>
+          <w:i w:val="0"/>
+        </w:rPr>
+        <w:tab/>
+      </w:r>
+      <w:r>
+        <w:rPr>
+          <w:i w:val="0"/>
+        </w:rPr>
+        <w:tab/>
+      </w:r>
+      <w:r>
+        <w:rPr>
+          <w:i w:val="0"/>
+        </w:rPr>
+        <w:tab/>
+        <w:t>Merge all cross products to get a final pruned cross product for A, B, C, D, E, F</w:t>
+      </w:r>
+    </w:p>
+    <w:p>
+      <w:pPr>
+        <w:rPr>
+          <w:i w:val="0"/>
+        </w:rPr>
+      </w:pPr>
+      <w:r>
+        <w:rPr>
+          <w:i w:val="0"/>
+        </w:rPr>
+        <w:tab/>
+      </w:r>
+      <w:r>
+        <w:rPr>
+          <w:i w:val="0"/>
+        </w:rPr>
+        <w:tab/>
+      </w:r>
+      <w:r>
+        <w:rPr>
+          <w:i w:val="0"/>
+        </w:rPr>
+        <w:tab/>
+        <w:t>Find the element with the highest area in the cross product</w:t>
+      </w:r>
+    </w:p>
+    <w:p>
+      <w:pPr>
+        <w:rPr>
+          <w:i w:val="0"/>
+        </w:rPr>
+      </w:pPr>
+      <w:r>
+        <w:rPr>
+          <w:i w:val="0"/>
+        </w:rPr>
+        <w:tab/>
+      </w:r>
+      <w:r>
+        <w:rPr>
+          <w:i w:val="0"/>
+        </w:rPr>
+        <w:tab/>
+      </w:r>
+      <w:r>
+        <w:rPr>
+          <w:i w:val="0"/>
+        </w:rPr>
+        <w:tab/>
+        <w:t>Print all attributes of the element</w:t>
       </w:r>
     </w:p>
     <w:p>
@@ -268,231 +740,85 @@
           <w:i w:val="0"/>
           <w:sz w:val="28"/>
         </w:rPr>
-        <w:t>How you handled it?</w:t>
-      </w:r>
-    </w:p>
-    <w:p>
-      <w:pPr>
-        <w:pStyle w:val="Heading2"/>
-        <w:rPr>
-          <w:i w:val="0"/>
-          <w:sz w:val="28"/>
-        </w:rPr>
-      </w:pPr>
-      <w:r>
-        <w:rPr>
-          <w:i w:val="0"/>
-          <w:sz w:val="28"/>
-        </w:rPr>
-        <w:tab/>
-        <w:t>Concurrency</w:t>
-      </w:r>
-    </w:p>
-    <w:p>
-      <w:pPr>
-        <w:rPr>
-          <w:i w:val="0"/>
-        </w:rPr>
-      </w:pPr>
-      <w:r>
-        <w:rPr>
-          <w:i w:val="0"/>
-        </w:rPr>
-        <w:t xml:space="preserve">Concurrency was handled by creating </w:t>
-      </w:r>
-      <w:r>
-        <w:rPr>
-          <w:i w:val="0"/>
-        </w:rPr>
-        <w:t>multiple threads for each robotic arm and Match Making machine. So all these were executed on separate threads. As a result of which, we see high throughput in our system, when the output is generated, we see how the threads and match making machines produce output (interleaved fashion).</w:t>
-      </w:r>
-    </w:p>
-    <w:p>
-      <w:pPr>
-        <w:pStyle w:val="Heading2"/>
-        <w:rPr>
-          <w:i w:val="0"/>
-          <w:sz w:val="28"/>
-        </w:rPr>
-      </w:pPr>
-      <w:r>
-        <w:rPr>
-          <w:i w:val="0"/>
-          <w:sz w:val="28"/>
-        </w:rPr>
-        <w:tab/>
-        <w:t>Synchronization</w:t>
-      </w:r>
-    </w:p>
-    <w:p>
-      <w:pPr>
-        <w:rPr>
-          <w:i w:val="0"/>
-        </w:rPr>
-      </w:pPr>
-      <w:r>
-        <w:rPr>
-          <w:i w:val="0"/>
-        </w:rPr>
-        <w:t xml:space="preserve">Synchronization was achieved by using the keyword </w:t>
-      </w:r>
-      <w:r>
-        <w:rPr>
-          <w:b/>
-          <w:i w:val="0"/>
-        </w:rPr>
-        <w:t xml:space="preserve">synchronized </w:t>
-      </w:r>
-      <w:r>
-        <w:rPr>
-          <w:i w:val="0"/>
-        </w:rPr>
-        <w:t>wherever necessary. So essentially, if we declare a block to be synchronized, then only one object can execute that block at a time. So even if this thread let’s say gets context switched to another thread, the new thread will not be able to enter the synchronized block since the lock is held by the earlier block.</w:t>
-      </w:r>
-    </w:p>
-    <w:p>
-      <w:pPr>
-        <w:rPr>
-          <w:i w:val="0"/>
-        </w:rPr>
-      </w:pPr>
-      <w:r>
-        <w:rPr>
-          <w:i w:val="0"/>
-        </w:rPr>
-        <w:t xml:space="preserve">Here the queue of socks was the main shared resource and the threads operating on it were the </w:t>
-      </w:r>
-      <w:r>
-        <w:rPr>
-          <w:i w:val="0"/>
-        </w:rPr>
-        <w:t>threads trying to acquire the lock. Also, the dictionary that contains the current amount of socks in the match making machine was the shared resource and the threads which tried to access it were the match making machine and the robotic arms.</w:t>
-      </w:r>
-    </w:p>
-    <w:p>
-      <w:pPr>
-        <w:rPr>
-          <w:i w:val="0"/>
-        </w:rPr>
-      </w:pPr>
-      <w:r>
-        <w:rPr>
-          <w:i w:val="0"/>
-        </w:rPr>
-        <w:t xml:space="preserve">If we go into the implementation details, what happens under the covers is that synchronized keyword is changed by the compiler to </w:t>
-      </w:r>
-      <w:proofErr w:type="spellStart"/>
-      <w:r>
-        <w:rPr>
-          <w:i w:val="0"/>
-        </w:rPr>
-        <w:t>monitorEnter</w:t>
-      </w:r>
-      <w:proofErr w:type="spellEnd"/>
-      <w:r>
-        <w:rPr>
-          <w:i w:val="0"/>
-        </w:rPr>
-        <w:t xml:space="preserve"> and </w:t>
-      </w:r>
-      <w:proofErr w:type="spellStart"/>
-      <w:r>
-        <w:rPr>
-          <w:i w:val="0"/>
-        </w:rPr>
-        <w:t>monitorExit</w:t>
-      </w:r>
-      <w:proofErr w:type="spellEnd"/>
-      <w:r>
-        <w:rPr>
-          <w:i w:val="0"/>
-        </w:rPr>
-        <w:t xml:space="preserve"> system calls. So this is implemented using a monitor. An object trying to enter the critical section will keep on spinning if the monitor lock is currently acquired by some other thread. There are many other methods such as wait or notify or </w:t>
-      </w:r>
-      <w:proofErr w:type="spellStart"/>
-      <w:r>
-        <w:rPr>
-          <w:i w:val="0"/>
-        </w:rPr>
-        <w:t>notifyall</w:t>
-      </w:r>
-      <w:proofErr w:type="spellEnd"/>
-      <w:r>
-        <w:rPr>
-          <w:i w:val="0"/>
-        </w:rPr>
-        <w:t xml:space="preserve"> which is typically used to increase efficiency. If we find that the monitor is with some other thread, we use the wait system call to delay the current execution so that we don’t waste processor cycles. And then after some time, check again if the lock is available. Notify and </w:t>
-      </w:r>
-      <w:proofErr w:type="spellStart"/>
-      <w:r>
-        <w:rPr>
-          <w:i w:val="0"/>
-        </w:rPr>
-        <w:t>notifyall</w:t>
-      </w:r>
-      <w:proofErr w:type="spellEnd"/>
-      <w:r>
-        <w:rPr>
-          <w:i w:val="0"/>
-        </w:rPr>
-        <w:t xml:space="preserve"> is used by the owner of the lock to notify and wake up sleeping threads if any if they are waiting for the lock.</w:t>
-      </w:r>
-    </w:p>
-    <w:p>
-      <w:pPr>
-        <w:rPr>
-          <w:i w:val="0"/>
-        </w:rPr>
-      </w:pPr>
-    </w:p>
-    <w:p>
-      <w:pPr>
-        <w:pStyle w:val="Heading1"/>
-        <w:pBdr>
-          <w:left w:val="single" w:sz="8" w:space="31" w:color="ED7D31" w:themeColor="accent2"/>
-        </w:pBdr>
-        <w:rPr>
-          <w:rFonts w:ascii="Times New Roman" w:hAnsi="Times New Roman" w:cs="Times New Roman"/>
-          <w:i w:val="0"/>
-          <w:sz w:val="32"/>
-          <w:szCs w:val="24"/>
-        </w:rPr>
-      </w:pPr>
-      <w:r>
-        <w:rPr>
-          <w:rFonts w:ascii="Times New Roman" w:hAnsi="Times New Roman" w:cs="Times New Roman"/>
-          <w:i w:val="0"/>
-          <w:sz w:val="32"/>
-          <w:szCs w:val="24"/>
-        </w:rPr>
-        <w:t>TASK-</w:t>
-      </w:r>
-      <w:r>
-        <w:rPr>
-          <w:rFonts w:ascii="Times New Roman" w:hAnsi="Times New Roman" w:cs="Times New Roman"/>
-          <w:i w:val="0"/>
-          <w:sz w:val="32"/>
-          <w:szCs w:val="24"/>
-        </w:rPr>
-        <w:t>2</w:t>
-      </w:r>
-      <w:r>
-        <w:rPr>
-          <w:rFonts w:ascii="Times New Roman" w:hAnsi="Times New Roman" w:cs="Times New Roman"/>
-          <w:i w:val="0"/>
-          <w:sz w:val="32"/>
-          <w:szCs w:val="24"/>
-        </w:rPr>
-        <w:t xml:space="preserve"> </w:t>
-      </w:r>
-      <w:r>
-        <w:rPr>
-          <w:rFonts w:ascii="Times New Roman" w:hAnsi="Times New Roman" w:cs="Times New Roman"/>
-          <w:i w:val="0"/>
-          <w:sz w:val="32"/>
-          <w:szCs w:val="24"/>
-        </w:rPr>
-        <w:t>DATA MODIFICATION IN DISTRIBUTED SYSTEM</w:t>
+        <w:lastRenderedPageBreak/>
+        <w:t>How many functions did you use?</w:t>
+      </w:r>
+    </w:p>
+    <w:p>
+      <w:r>
+        <w:t xml:space="preserve">In total, I have used 14 functions in my program to get the compute. These functions have been modularized to make the code robust to changes. </w:t>
+      </w:r>
+    </w:p>
+    <w:p>
+      <w:pPr>
+        <w:ind w:firstLine="720"/>
+      </w:pPr>
+      <w:r>
+        <w:t>1 function is the main driver function (design) which the user will call</w:t>
+      </w:r>
+    </w:p>
+    <w:p>
+      <w:pPr>
+        <w:ind w:firstLine="720"/>
+      </w:pPr>
+      <w:r>
+        <w:t>1 function is to print the maximum element of the final set,</w:t>
+      </w:r>
+    </w:p>
+    <w:p>
+      <w:pPr>
+        <w:ind w:firstLine="720"/>
+      </w:pPr>
+      <w:r>
+        <w:t>1 function is to do linear search and find the maximum element of the set</w:t>
+      </w:r>
+    </w:p>
+    <w:p>
+      <w:pPr>
+        <w:ind w:firstLine="720"/>
+      </w:pPr>
+      <w:r>
+        <w:t>1 function is to prune the search space given a set as input,</w:t>
+      </w:r>
+    </w:p>
+    <w:p>
+      <w:pPr>
+        <w:ind w:firstLine="720"/>
+      </w:pPr>
+      <w:r>
+        <w:t>4 functions is to compute cross product for 6 rooms and 4 rooms (2+2)</w:t>
+      </w:r>
+    </w:p>
+    <w:p>
+      <w:pPr>
+        <w:ind w:firstLine="720"/>
+      </w:pPr>
+      <w:r>
+        <w:t>1 function is to iterate over all possible values of count of kitchen and find cross products with bathrooms,</w:t>
+      </w:r>
+    </w:p>
+    <w:p>
+      <w:pPr>
+        <w:ind w:firstLine="720"/>
+      </w:pPr>
+      <w:r>
+        <w:t>2 function is to generate a list of all possible dimensions given start and end as input</w:t>
+      </w:r>
+    </w:p>
+    <w:p>
+      <w:pPr>
+        <w:ind w:firstLine="720"/>
+      </w:pPr>
+      <w:r>
+        <w:t>1 function is to compute cross product for 2 given lists of possible dimensions</w:t>
+      </w:r>
+    </w:p>
+    <w:p>
+      <w:pPr>
+        <w:ind w:firstLine="720"/>
+      </w:pPr>
+      <w:r>
+        <w:t>2 functions to insert unique elements in the list while checking if the element is already present</w:t>
       </w:r>
     </w:p>
     <w:p>
@@ -500,7 +826,7 @@
         <w:pStyle w:val="Heading4"/>
         <w:numPr>
           <w:ilvl w:val="0"/>
-          <w:numId w:val="13"/>
+          <w:numId w:val="10"/>
         </w:numPr>
         <w:rPr>
           <w:i w:val="0"/>
@@ -512,74 +838,68 @@
           <w:i w:val="0"/>
           <w:sz w:val="28"/>
         </w:rPr>
-        <w:t>Why concurrency is important here?</w:t>
-      </w:r>
-    </w:p>
-    <w:p>
-      <w:pPr>
-        <w:rPr>
-          <w:i w:val="0"/>
-        </w:rPr>
-      </w:pPr>
-      <w:r>
-        <w:rPr>
-          <w:i w:val="0"/>
-        </w:rPr>
-        <w:t xml:space="preserve">Concurrency is important so that if I being a user has to change say Mayank’s marks and then change Aman’s marks. Then after giving the request to change Mayank’s marks, and if the file lock is not available at that time, we shouldn’t go into the blocking state. We should be taking in more inputs. So </w:t>
-      </w:r>
-      <w:proofErr w:type="spellStart"/>
-      <w:r>
-        <w:rPr>
-          <w:i w:val="0"/>
-        </w:rPr>
-        <w:t>lets</w:t>
-      </w:r>
-      <w:proofErr w:type="spellEnd"/>
-      <w:r>
-        <w:rPr>
-          <w:i w:val="0"/>
-        </w:rPr>
-        <w:t xml:space="preserve"> say the file lock is acquired by thread B and has it for 100 seconds. Now I being the user has to change Mayank’s, Aman’s and Manan’s marks. So I don’t wait after giving request to change Mayank’s marks. I keep on giving requests to change everyone’s marks and then after some time</w:t>
-      </w:r>
-      <w:r>
-        <w:rPr>
-          <w:i w:val="0"/>
-        </w:rPr>
-        <w:t xml:space="preserve"> when the file lock becomes available, we process all the queued up requests. This shows the importance of concurrency.</w:t>
-      </w:r>
-    </w:p>
-    <w:p>
-      <w:pPr>
-        <w:rPr>
-          <w:i w:val="0"/>
-        </w:rPr>
-      </w:pPr>
-      <w:r>
-        <w:rPr>
-          <w:i w:val="0"/>
-        </w:rPr>
-        <w:t xml:space="preserve">Also it is important so that all the instructors (TA1, TA2, CC) can access our programs at a single time simultaneously. Moreover anyone can read the files like sorted files by name and roll number at a single time. So we create concurrent threads that achieve the same. </w:t>
-      </w:r>
-      <w:r>
-        <w:rPr>
-          <w:i w:val="0"/>
-        </w:rPr>
-        <w:t xml:space="preserve">Our data can be read by multiple people simultaneously. </w:t>
-      </w:r>
-    </w:p>
-    <w:p>
-      <w:pPr>
-        <w:rPr>
-          <w:i w:val="0"/>
-        </w:rPr>
-      </w:pPr>
+        <w:t>Are all those pure?</w:t>
+      </w:r>
+    </w:p>
+    <w:p>
+      <w:pPr>
+        <w:rPr>
+          <w:i w:val="0"/>
+        </w:rPr>
+      </w:pPr>
+      <w:r>
+        <w:rPr>
+          <w:i w:val="0"/>
+        </w:rPr>
+        <w:t xml:space="preserve">No, not all the functions of the program are pure. Although 12 of the 14 functions are pure. A pure function is a type of function which always output the same result with the same input. But the functions involving the use of an IO type constructor implies that a function is impure. So 2 of our functions are impure, mainly the main driver function and the print  properties function </w:t>
+      </w:r>
+      <w:r>
+        <w:rPr>
+          <w:i w:val="0"/>
+        </w:rPr>
+        <w:t>that displays IO()</w:t>
+      </w:r>
+      <w:r>
+        <w:rPr>
+          <w:i w:val="0"/>
+        </w:rPr>
+        <w:t>.</w:t>
+      </w:r>
+    </w:p>
+    <w:p>
+      <w:pPr>
+        <w:rPr>
+          <w:i w:val="0"/>
+        </w:rPr>
+      </w:pPr>
+      <w:r>
+        <w:rPr>
+          <w:i w:val="0"/>
+        </w:rPr>
+        <w:t xml:space="preserve">(Source-&gt; </w:t>
+      </w:r>
+      <w:hyperlink r:id="rId5" w:history="1">
+        <w:r>
+          <w:rPr>
+            <w:rStyle w:val="Hyperlink"/>
+            <w:i w:val="0"/>
+          </w:rPr>
+          <w:t>http://www-cs-students.stanford.edu/~blynn/haskell/io.html</w:t>
+        </w:r>
+      </w:hyperlink>
+      <w:r>
+        <w:rPr>
+          <w:i w:val="0"/>
+        </w:rPr>
+        <w:t>)</w:t>
+      </w:r>
     </w:p>
     <w:p>
       <w:pPr>
         <w:pStyle w:val="Heading4"/>
         <w:numPr>
           <w:ilvl w:val="0"/>
-          <w:numId w:val="13"/>
+          <w:numId w:val="10"/>
         </w:numPr>
         <w:rPr>
           <w:i w:val="0"/>
@@ -591,503 +911,240 @@
           <w:i w:val="0"/>
           <w:sz w:val="28"/>
         </w:rPr>
-        <w:t>What are the shared resources</w:t>
-      </w:r>
-      <w:r>
+        <w:t>If not, why?</w:t>
+      </w:r>
+    </w:p>
+    <w:p>
+      <w:r>
+        <w:t>We could have used only pure functions in our program to maybe return a list of areas that denotes the areas occupied by each rooms. But since it was required in the question to print all the attributes, we used the IO constructor, and if we use the IO constructor, this implies the function is impure. So in short we cannot solve the problem using pure functions only. If we still want to solve it, then we will have to only perhaps return the final list of values and not print it. Then we would be able to make all functions pure.</w:t>
+      </w:r>
+    </w:p>
+    <w:p>
+      <w:pPr>
+        <w:pStyle w:val="Heading4"/>
+        <w:ind w:left="0"/>
         <w:rPr>
           <w:i w:val="0"/>
           <w:sz w:val="28"/>
         </w:rPr>
-        <w:t>?</w:t>
-      </w:r>
-    </w:p>
-    <w:p>
-      <w:pPr>
-        <w:rPr>
-          <w:i w:val="0"/>
-        </w:rPr>
-      </w:pPr>
-      <w:r>
-        <w:rPr>
-          <w:i w:val="0"/>
-        </w:rPr>
-        <w:t xml:space="preserve">The given file </w:t>
-      </w:r>
-      <w:r>
+      </w:pPr>
+      <w:r>
+        <w:rPr>
+          <w:i w:val="0"/>
+          <w:sz w:val="28"/>
+        </w:rPr>
+        <w:t>Short Notes on lazy evaluation and advantages of Haskell</w:t>
+      </w:r>
+    </w:p>
+    <w:p>
+      <w:pPr>
+        <w:rPr>
+          <w:rFonts w:asciiTheme="majorHAnsi" w:eastAsiaTheme="majorEastAsia" w:hAnsiTheme="majorHAnsi" w:cstheme="majorBidi"/>
+          <w:i w:val="0"/>
+          <w:color w:val="2F5496" w:themeColor="accent1" w:themeShade="BF"/>
+          <w:sz w:val="28"/>
+          <w:szCs w:val="26"/>
+        </w:rPr>
+      </w:pPr>
+    </w:p>
+    <w:p>
+      <w:pPr>
+        <w:rPr>
+          <w:rFonts w:asciiTheme="majorHAnsi" w:eastAsiaTheme="majorEastAsia" w:hAnsiTheme="majorHAnsi" w:cstheme="majorBidi"/>
+          <w:i w:val="0"/>
+          <w:color w:val="2F5496" w:themeColor="accent1" w:themeShade="BF"/>
+          <w:sz w:val="28"/>
+          <w:szCs w:val="26"/>
+        </w:rPr>
+      </w:pPr>
+      <w:r>
+        <w:rPr>
+          <w:rFonts w:asciiTheme="majorHAnsi" w:eastAsiaTheme="majorEastAsia" w:hAnsiTheme="majorHAnsi" w:cstheme="majorBidi"/>
+          <w:i w:val="0"/>
+          <w:color w:val="2F5496" w:themeColor="accent1" w:themeShade="BF"/>
+          <w:sz w:val="28"/>
+          <w:szCs w:val="26"/>
+        </w:rPr>
+        <w:t xml:space="preserve">a) Do you think the </w:t>
+      </w:r>
+      <w:r>
+        <w:rPr>
+          <w:rFonts w:asciiTheme="majorHAnsi" w:eastAsiaTheme="majorEastAsia" w:hAnsiTheme="majorHAnsi" w:cstheme="majorBidi"/>
+          <w:color w:val="2F5496" w:themeColor="accent1" w:themeShade="BF"/>
+          <w:sz w:val="28"/>
+          <w:szCs w:val="26"/>
+        </w:rPr>
+        <w:t xml:space="preserve">lazy </w:t>
+      </w:r>
+      <w:r>
+        <w:rPr>
+          <w:rFonts w:asciiTheme="majorHAnsi" w:eastAsiaTheme="majorEastAsia" w:hAnsiTheme="majorHAnsi" w:cstheme="majorBidi"/>
+          <w:i w:val="0"/>
+          <w:color w:val="2F5496" w:themeColor="accent1" w:themeShade="BF"/>
+          <w:sz w:val="28"/>
+          <w:szCs w:val="26"/>
+        </w:rPr>
+        <w:t xml:space="preserve">evaluation feature of Haskell can be exploited for better performance in the solutions to the assignments? If so, which solution(s) and how? </w:t>
+      </w:r>
+    </w:p>
+    <w:p>
+      <w:pPr>
+        <w:rPr>
+          <w:i w:val="0"/>
+        </w:rPr>
+      </w:pPr>
+      <w:r>
+        <w:rPr>
+          <w:i w:val="0"/>
+        </w:rPr>
+        <w:t>Yes, the lazy evaluation feature can be exploited for a better performance in the solutions. While using lazy evaluations, we compute only when required. Like we can have infinite lists in Haskell which is not possible in languages like C++</w:t>
+      </w:r>
+      <w:r>
+        <w:rPr>
+          <w:i w:val="0"/>
+        </w:rPr>
+        <w:t xml:space="preserve">. Haskell only allocates space which is required. So if we declare an infinite list and then write take 20, then only space for these 20 elements will be allocated. This is how the lazy feature of Haskell can be exploited, we can declare very large data structures (lists in our case) and still not worry about the implementation. </w:t>
+      </w:r>
+    </w:p>
+    <w:p>
+      <w:pPr>
+        <w:rPr>
+          <w:i w:val="0"/>
+        </w:rPr>
+      </w:pPr>
+      <w:r>
+        <w:rPr>
+          <w:i w:val="0"/>
+        </w:rPr>
+        <w:t xml:space="preserve">Yes, this has been used in the third question where we had to generate the lists for all possible dimensions. We can optimize our solution by using zip and filters which work directly on lists. By doing this, we could have optimized to get faster results and better memory usage since many redundant areas would not be initialized, also in cross product computation, we can lazily find </w:t>
+      </w:r>
+      <w:r>
+        <w:rPr>
+          <w:i w:val="0"/>
+        </w:rPr>
+        <w:lastRenderedPageBreak/>
+        <w:t>only those elements which satisfy the given constraints on the dimensions. In such a manner, we can exploit lazy evaluation of Haskell for better performance.</w:t>
+      </w:r>
+    </w:p>
+    <w:p>
+      <w:pPr>
+        <w:rPr>
+          <w:rFonts w:asciiTheme="majorHAnsi" w:eastAsiaTheme="majorEastAsia" w:hAnsiTheme="majorHAnsi" w:cstheme="majorBidi"/>
+          <w:i w:val="0"/>
+          <w:color w:val="2F5496" w:themeColor="accent1" w:themeShade="BF"/>
+          <w:sz w:val="28"/>
+          <w:szCs w:val="26"/>
+        </w:rPr>
+      </w:pPr>
+      <w:r>
+        <w:rPr>
+          <w:rFonts w:asciiTheme="majorHAnsi" w:eastAsiaTheme="majorEastAsia" w:hAnsiTheme="majorHAnsi" w:cstheme="majorBidi"/>
+          <w:i w:val="0"/>
+          <w:color w:val="2F5496" w:themeColor="accent1" w:themeShade="BF"/>
+          <w:sz w:val="28"/>
+          <w:szCs w:val="26"/>
+        </w:rPr>
+        <w:t>b</w:t>
+      </w:r>
+      <w:r>
+        <w:rPr>
+          <w:rFonts w:asciiTheme="majorHAnsi" w:eastAsiaTheme="majorEastAsia" w:hAnsiTheme="majorHAnsi" w:cstheme="majorBidi"/>
+          <w:i w:val="0"/>
+          <w:color w:val="2F5496" w:themeColor="accent1" w:themeShade="BF"/>
+          <w:sz w:val="28"/>
+          <w:szCs w:val="26"/>
+        </w:rPr>
+        <w:t xml:space="preserve">) </w:t>
+      </w:r>
+      <w:r>
+        <w:rPr>
+          <w:rFonts w:asciiTheme="majorHAnsi" w:eastAsiaTheme="majorEastAsia" w:hAnsiTheme="majorHAnsi" w:cstheme="majorBidi"/>
+          <w:i w:val="0"/>
+          <w:color w:val="2F5496" w:themeColor="accent1" w:themeShade="BF"/>
+          <w:sz w:val="28"/>
+          <w:szCs w:val="26"/>
+        </w:rPr>
+        <w:t xml:space="preserve">We can solve the problems using any imperative language as well. Do you find any advantage of using Haskell for these problems (w.r.t the property of lack of side effect)? If your answer is no, elaborate on why not? </w:t>
+      </w:r>
+    </w:p>
+    <w:p>
+      <w:pPr>
+        <w:rPr>
+          <w:i w:val="0"/>
+        </w:rPr>
+      </w:pPr>
+      <w:r>
+        <w:rPr>
+          <w:i w:val="0"/>
+        </w:rPr>
+        <w:t xml:space="preserve">Indeed, Haskell serves a lot of advantages here. We say that some function has a side effect if it modifies some variables outside its own scope </w:t>
+      </w:r>
+      <w:proofErr w:type="spellStart"/>
+      <w:r>
+        <w:rPr>
+          <w:i w:val="0"/>
+        </w:rPr>
+        <w:t>ie</w:t>
+      </w:r>
+      <w:proofErr w:type="spellEnd"/>
+      <w:r>
+        <w:rPr>
+          <w:i w:val="0"/>
+        </w:rPr>
+        <w:t>. it modifies global variables. This can occur if we do IO or change some values in a list.</w:t>
+      </w:r>
+    </w:p>
+    <w:p>
+      <w:pPr>
+        <w:rPr>
+          <w:i w:val="0"/>
+        </w:rPr>
+      </w:pPr>
+      <w:r>
+        <w:rPr>
+          <w:i w:val="0"/>
+        </w:rPr>
+        <w:t>The main problem of side effects is that it makes functions unpredictable. Unpredictable functions are sometimes quite hard to debug. We are not always sure of the output we would get. This indeterministic property is many-a-times undesirable.</w:t>
+      </w:r>
+    </w:p>
+    <w:p>
+      <w:pPr>
+        <w:rPr>
+          <w:i w:val="0"/>
+        </w:rPr>
+      </w:pPr>
+      <w:r>
+        <w:rPr>
+          <w:i w:val="0"/>
+        </w:rPr>
+        <w:t xml:space="preserve">Haskell has the property of having lack of side effects, if we give an input, we can be sure of the output. </w:t>
+      </w:r>
+      <w:r>
+        <w:rPr>
+          <w:i w:val="0"/>
+        </w:rPr>
+        <w:t>This makes it easy to debug if we are stuck and we can be sure of the determinism of the outputs we get on some input. And hence I feel Haskell provided some advantages in solving the assignments by ensuring lack of side effects.</w:t>
+      </w:r>
+    </w:p>
+    <w:p>
+      <w:pPr>
+        <w:rPr>
+          <w:i w:val="0"/>
+        </w:rPr>
+      </w:pPr>
+    </w:p>
+    <w:p>
+      <w:pPr>
+        <w:ind w:left="3600" w:firstLine="720"/>
         <w:rPr>
           <w:b/>
           <w:i w:val="0"/>
         </w:rPr>
-        <w:t xml:space="preserve">Stud_Info.txt </w:t>
-      </w:r>
-      <w:r>
-        <w:rPr>
-          <w:i w:val="0"/>
-        </w:rPr>
-        <w:t>is a shared resource in our application.</w:t>
-      </w:r>
-      <w:r>
-        <w:rPr>
-          <w:i w:val="0"/>
-        </w:rPr>
-        <w:t xml:space="preserve"> In other words, all the records which contain data of students are the shared resource.</w:t>
-      </w:r>
-    </w:p>
-    <w:p>
-      <w:pPr>
-        <w:pStyle w:val="Heading4"/>
-        <w:numPr>
-          <w:ilvl w:val="0"/>
-          <w:numId w:val="13"/>
-        </w:numPr>
-        <w:rPr>
-          <w:i w:val="0"/>
-          <w:sz w:val="28"/>
-        </w:rPr>
-      </w:pPr>
-      <w:r>
-        <w:rPr>
-          <w:i w:val="0"/>
-          <w:sz w:val="28"/>
-        </w:rPr>
-        <w:t>What may happen if synchronization is not taken care of</w:t>
-      </w:r>
-      <w:r>
-        <w:rPr>
-          <w:i w:val="0"/>
-          <w:sz w:val="28"/>
-        </w:rPr>
-        <w:t>?</w:t>
-      </w:r>
-    </w:p>
-    <w:p>
-      <w:pPr>
-        <w:rPr>
-          <w:i w:val="0"/>
-        </w:rPr>
-      </w:pPr>
-      <w:r>
-        <w:rPr>
-          <w:i w:val="0"/>
-        </w:rPr>
-        <w:t xml:space="preserve"> If synchronization is not taken care of, we may end up getting race conditions in the program.</w:t>
-      </w:r>
-    </w:p>
-    <w:p>
-      <w:pPr>
-        <w:rPr>
-          <w:i w:val="0"/>
-        </w:rPr>
-      </w:pPr>
-      <w:r>
-        <w:rPr>
-          <w:i w:val="0"/>
-        </w:rPr>
-        <w:t xml:space="preserve">So </w:t>
-      </w:r>
-      <w:proofErr w:type="spellStart"/>
-      <w:r>
-        <w:rPr>
-          <w:i w:val="0"/>
-        </w:rPr>
-        <w:t>lets</w:t>
-      </w:r>
-      <w:proofErr w:type="spellEnd"/>
-      <w:r>
-        <w:rPr>
-          <w:i w:val="0"/>
-        </w:rPr>
-        <w:t xml:space="preserve"> consider the case when TA1 wished to increase Mayank’s marks by 20 and TA2 wishes to increase the marks by 10.</w:t>
-      </w:r>
-    </w:p>
-    <w:p>
-      <w:pPr>
-        <w:rPr>
-          <w:i w:val="0"/>
-        </w:rPr>
-      </w:pPr>
-      <w:r>
-        <w:rPr>
-          <w:i w:val="0"/>
-        </w:rPr>
-        <w:t>Then these are the operations carried by the processes (let P1 be the process for TA1 and P2 be the process for TA2)</w:t>
-      </w:r>
-    </w:p>
-    <w:p>
-      <w:pPr>
-        <w:rPr>
-          <w:i w:val="0"/>
-        </w:rPr>
-      </w:pPr>
-      <w:r>
-        <w:rPr>
-          <w:i w:val="0"/>
-        </w:rPr>
-        <w:t>P1:</w:t>
-      </w:r>
-    </w:p>
-    <w:p>
-      <w:pPr>
-        <w:rPr>
-          <w:i w:val="0"/>
-        </w:rPr>
-      </w:pPr>
-      <w:r>
-        <w:rPr>
-          <w:i w:val="0"/>
-        </w:rPr>
-        <w:t>Marks += 20</w:t>
-      </w:r>
-    </w:p>
-    <w:p>
-      <w:pPr>
-        <w:rPr>
-          <w:i w:val="0"/>
-        </w:rPr>
-      </w:pPr>
-      <w:r>
-        <w:rPr>
-          <w:i w:val="0"/>
-        </w:rPr>
-        <w:t>P2:</w:t>
-      </w:r>
-    </w:p>
-    <w:p>
-      <w:pPr>
-        <w:rPr>
-          <w:i w:val="0"/>
-        </w:rPr>
-      </w:pPr>
-      <w:r>
-        <w:rPr>
-          <w:i w:val="0"/>
-        </w:rPr>
-        <w:t>marks += 10</w:t>
-      </w:r>
-    </w:p>
-    <w:p>
-      <w:pPr>
-        <w:rPr>
-          <w:i w:val="0"/>
-        </w:rPr>
-      </w:pPr>
-      <w:r>
-        <w:rPr>
-          <w:i w:val="0"/>
-        </w:rPr>
-        <w:t>In assembly language, this gets converted to:</w:t>
-      </w:r>
-    </w:p>
-    <w:p>
-      <w:pPr>
-        <w:rPr>
-          <w:i w:val="0"/>
-        </w:rPr>
-      </w:pPr>
-      <w:r>
-        <w:rPr>
-          <w:i w:val="0"/>
-        </w:rPr>
-        <w:t>P1:</w:t>
-      </w:r>
-    </w:p>
-    <w:p>
-      <w:pPr>
-        <w:rPr>
-          <w:i w:val="0"/>
-        </w:rPr>
-      </w:pPr>
-      <w:r>
-        <w:rPr>
-          <w:i w:val="0"/>
-        </w:rPr>
-        <w:t>load r1, M1</w:t>
-      </w:r>
-    </w:p>
-    <w:p>
-      <w:pPr>
-        <w:rPr>
-          <w:i w:val="0"/>
-        </w:rPr>
-      </w:pPr>
-      <w:r>
-        <w:rPr>
-          <w:i w:val="0"/>
-        </w:rPr>
-        <w:t>add r1,20</w:t>
-      </w:r>
-    </w:p>
-    <w:p>
-      <w:pPr>
-        <w:rPr>
-          <w:i w:val="0"/>
-        </w:rPr>
-      </w:pPr>
-      <w:r>
-        <w:rPr>
-          <w:i w:val="0"/>
-        </w:rPr>
-        <w:t>store r1</w:t>
-      </w:r>
-    </w:p>
-    <w:p>
-      <w:pPr>
-        <w:rPr>
-          <w:i w:val="0"/>
-        </w:rPr>
-      </w:pPr>
-      <w:r>
-        <w:rPr>
-          <w:i w:val="0"/>
-        </w:rPr>
-        <w:t>P1:</w:t>
-      </w:r>
-    </w:p>
-    <w:p>
-      <w:pPr>
-        <w:rPr>
-          <w:i w:val="0"/>
-        </w:rPr>
-      </w:pPr>
-      <w:r>
-        <w:rPr>
-          <w:i w:val="0"/>
-        </w:rPr>
-        <w:t>load r1, M1</w:t>
-      </w:r>
-    </w:p>
-    <w:p>
-      <w:pPr>
-        <w:rPr>
-          <w:i w:val="0"/>
-        </w:rPr>
-      </w:pPr>
-      <w:r>
-        <w:rPr>
-          <w:i w:val="0"/>
-        </w:rPr>
-        <w:t>add r1,</w:t>
-      </w:r>
-      <w:r>
-        <w:rPr>
-          <w:i w:val="0"/>
-        </w:rPr>
-        <w:t>10</w:t>
-      </w:r>
-    </w:p>
-    <w:p>
-      <w:pPr>
-        <w:rPr>
-          <w:i w:val="0"/>
-        </w:rPr>
-      </w:pPr>
-      <w:r>
-        <w:rPr>
-          <w:i w:val="0"/>
-        </w:rPr>
-        <w:t>store r1</w:t>
-      </w:r>
-    </w:p>
-    <w:p>
-      <w:pPr>
-        <w:rPr>
-          <w:i w:val="0"/>
-        </w:rPr>
-      </w:pPr>
-      <w:r>
-        <w:rPr>
-          <w:i w:val="0"/>
-        </w:rPr>
-        <w:lastRenderedPageBreak/>
-        <w:t>Now since we have not synchronized our program, we may find ourselves in a situation where we get context switched when we just finish execution of add r1,20. In this case, P2 will dominate since the result of marks+20 was not stored (it got context switched before it could store it) and the resultant stored will be marks+10 instead of marks+30.</w:t>
-      </w:r>
-    </w:p>
-    <w:p>
-      <w:pPr>
-        <w:rPr>
-          <w:i w:val="0"/>
-        </w:rPr>
-      </w:pPr>
-      <w:r>
-        <w:rPr>
-          <w:i w:val="0"/>
-        </w:rPr>
-        <w:t>Mayank just lost 20 marks because the program was not synchronized!</w:t>
-      </w:r>
-    </w:p>
-    <w:p>
-      <w:pPr>
-        <w:rPr>
-          <w:i w:val="0"/>
-        </w:rPr>
-      </w:pPr>
-      <w:r>
-        <w:rPr>
-          <w:i w:val="0"/>
-        </w:rPr>
-        <w:t xml:space="preserve">So this is the importance of synchronization, it helps in preventing race conditions. So had the marks += </w:t>
-      </w:r>
-      <w:proofErr w:type="spellStart"/>
-      <w:r>
-        <w:rPr>
-          <w:i w:val="0"/>
-        </w:rPr>
-        <w:t>val</w:t>
-      </w:r>
-      <w:proofErr w:type="spellEnd"/>
-      <w:r>
-        <w:rPr>
-          <w:i w:val="0"/>
-        </w:rPr>
-        <w:t xml:space="preserve"> been synchronised, then the full assembly code would have been </w:t>
-      </w:r>
-      <w:proofErr w:type="spellStart"/>
-      <w:r>
-        <w:rPr>
-          <w:i w:val="0"/>
-        </w:rPr>
-        <w:t>excecuted</w:t>
-      </w:r>
-      <w:proofErr w:type="spellEnd"/>
-      <w:r>
-        <w:rPr>
-          <w:i w:val="0"/>
-        </w:rPr>
-        <w:t>, that is the marks would have been stored in the correct place and when the other process starts, it would have read the updated marks and not the earlier one.</w:t>
-      </w:r>
-    </w:p>
-    <w:p>
-      <w:pPr>
-        <w:pStyle w:val="Heading4"/>
-        <w:numPr>
-          <w:ilvl w:val="0"/>
-          <w:numId w:val="13"/>
-        </w:numPr>
-        <w:rPr>
-          <w:i w:val="0"/>
-          <w:sz w:val="28"/>
-        </w:rPr>
-      </w:pPr>
-      <w:r>
-        <w:rPr>
-          <w:i w:val="0"/>
-          <w:sz w:val="28"/>
-        </w:rPr>
-        <w:t>How you handled concurrency and synchronization</w:t>
-      </w:r>
-      <w:r>
-        <w:rPr>
-          <w:i w:val="0"/>
-          <w:sz w:val="28"/>
-        </w:rPr>
-        <w:t>?</w:t>
-      </w:r>
-    </w:p>
-    <w:p>
-      <w:pPr>
-        <w:pStyle w:val="Heading2"/>
-        <w:rPr>
-          <w:i w:val="0"/>
-          <w:sz w:val="28"/>
-        </w:rPr>
-      </w:pPr>
-      <w:r>
-        <w:rPr>
-          <w:i w:val="0"/>
-          <w:sz w:val="28"/>
-        </w:rPr>
-        <w:tab/>
-        <w:t>Concurrency</w:t>
-      </w:r>
-    </w:p>
-    <w:p>
-      <w:pPr>
-        <w:rPr>
-          <w:i w:val="0"/>
-        </w:rPr>
-      </w:pPr>
-      <w:r>
-        <w:rPr>
-          <w:i w:val="0"/>
-        </w:rPr>
-        <w:t>Concurrency was handled by simply creating multiple threads. Each thread for a query. So if want to update marks of two students, two separate threads will be created for both the queries. Moreover TA1, TA2, CC run on their respective main threads. So we have used multithreading to achieve concurrency.</w:t>
-      </w:r>
-    </w:p>
-    <w:p>
-      <w:pPr>
-        <w:pStyle w:val="Heading2"/>
-        <w:rPr>
-          <w:i w:val="0"/>
-          <w:sz w:val="28"/>
-        </w:rPr>
-      </w:pPr>
-      <w:r>
-        <w:rPr>
-          <w:i w:val="0"/>
-          <w:sz w:val="28"/>
-        </w:rPr>
-        <w:tab/>
-      </w:r>
-      <w:r>
-        <w:rPr>
-          <w:i w:val="0"/>
-          <w:sz w:val="28"/>
-        </w:rPr>
-        <w:t>Synchronization</w:t>
-      </w:r>
-    </w:p>
-    <w:p>
-      <w:pPr>
-        <w:rPr>
-          <w:i w:val="0"/>
-        </w:rPr>
-      </w:pPr>
-      <w:r>
-        <w:rPr>
-          <w:i w:val="0"/>
-        </w:rPr>
-        <w:t>Synchronization was achieved by using File Locks which are a part of File Channels. What happens under the covers is that when a thread takes this file lock, the other</w:t>
-      </w:r>
-      <w:r>
-        <w:rPr>
-          <w:i w:val="0"/>
-        </w:rPr>
-        <w:t>s</w:t>
-      </w:r>
-      <w:r>
-        <w:rPr>
-          <w:i w:val="0"/>
-        </w:rPr>
-        <w:t xml:space="preserve"> busy wait. They keep on running in an infinite while loop till they eventually get the lock. Once a thread has a lock, it can make all the changes it wants to make, like update marks of students, etc. And after making these changes, they write the data back to our file and then while terminating they release their lock giving a chance to other threads to acquire the lock and make their respective changes.</w:t>
-      </w:r>
-      <w:r>
-        <w:rPr>
-          <w:i w:val="0"/>
-        </w:rPr>
-        <w:br/>
-        <w:t>So in this manner, we achieve synchronization in our program.</w:t>
-      </w:r>
-    </w:p>
-    <w:p>
-      <w:pPr>
-        <w:rPr>
-          <w:i w:val="0"/>
-        </w:rPr>
-      </w:pPr>
-    </w:p>
-    <w:p>
-      <w:pPr>
-        <w:pStyle w:val="Heading2"/>
-        <w:jc w:val="center"/>
-        <w:rPr>
-          <w:i w:val="0"/>
-          <w:sz w:val="28"/>
-        </w:rPr>
-      </w:pPr>
-      <w:r>
-        <w:rPr>
-          <w:i w:val="0"/>
-          <w:sz w:val="28"/>
+      </w:pPr>
+      <w:r>
+        <w:rPr>
+          <w:b/>
+          <w:i w:val="0"/>
         </w:rPr>
         <w:t>END OF REPORT</w:t>
       </w:r>
@@ -1105,13 +1162,8 @@
           <w:i w:val="0"/>
         </w:rPr>
       </w:pPr>
-    </w:p>
-    <w:p>
-      <w:pPr>
-        <w:rPr>
-          <w:i w:val="0"/>
-        </w:rPr>
-      </w:pPr>
+      <w:bookmarkStart w:id="0" w:name="_GoBack"/>
+      <w:bookmarkEnd w:id="0"/>
     </w:p>
     <w:p>
       <w:pPr>
@@ -1222,6 +1274,95 @@
     </w:lvl>
   </w:abstractNum>
   <w:abstractNum w:abstractNumId="1" w15:restartNumberingAfterBreak="0">
+    <w:nsid w:val="100B1C3D"/>
+    <w:multiLevelType w:val="hybridMultilevel"/>
+    <w:tmpl w:val="5A4A3BD0"/>
+    <w:lvl w:ilvl="0" w:tplc="1E5C0B06">
+      <w:start w:val="1"/>
+      <w:numFmt w:val="lowerLetter"/>
+      <w:lvlText w:val="%1)"/>
+      <w:lvlJc w:val="left"/>
+      <w:pPr>
+        <w:ind w:left="446" w:hanging="360"/>
+      </w:pPr>
+      <w:rPr>
+        <w:rFonts w:hint="default"/>
+      </w:rPr>
+    </w:lvl>
+    <w:lvl w:ilvl="1" w:tplc="04090019" w:tentative="1">
+      <w:start w:val="1"/>
+      <w:numFmt w:val="lowerLetter"/>
+      <w:lvlText w:val="%2."/>
+      <w:lvlJc w:val="left"/>
+      <w:pPr>
+        <w:ind w:left="1166" w:hanging="360"/>
+      </w:pPr>
+    </w:lvl>
+    <w:lvl w:ilvl="2" w:tplc="0409001B" w:tentative="1">
+      <w:start w:val="1"/>
+      <w:numFmt w:val="lowerRoman"/>
+      <w:lvlText w:val="%3."/>
+      <w:lvlJc w:val="right"/>
+      <w:pPr>
+        <w:ind w:left="1886" w:hanging="180"/>
+      </w:pPr>
+    </w:lvl>
+    <w:lvl w:ilvl="3" w:tplc="0409000F" w:tentative="1">
+      <w:start w:val="1"/>
+      <w:numFmt w:val="decimal"/>
+      <w:lvlText w:val="%4."/>
+      <w:lvlJc w:val="left"/>
+      <w:pPr>
+        <w:ind w:left="2606" w:hanging="360"/>
+      </w:pPr>
+    </w:lvl>
+    <w:lvl w:ilvl="4" w:tplc="04090019" w:tentative="1">
+      <w:start w:val="1"/>
+      <w:numFmt w:val="lowerLetter"/>
+      <w:lvlText w:val="%5."/>
+      <w:lvlJc w:val="left"/>
+      <w:pPr>
+        <w:ind w:left="3326" w:hanging="360"/>
+      </w:pPr>
+    </w:lvl>
+    <w:lvl w:ilvl="5" w:tplc="0409001B" w:tentative="1">
+      <w:start w:val="1"/>
+      <w:numFmt w:val="lowerRoman"/>
+      <w:lvlText w:val="%6."/>
+      <w:lvlJc w:val="right"/>
+      <w:pPr>
+        <w:ind w:left="4046" w:hanging="180"/>
+      </w:pPr>
+    </w:lvl>
+    <w:lvl w:ilvl="6" w:tplc="0409000F" w:tentative="1">
+      <w:start w:val="1"/>
+      <w:numFmt w:val="decimal"/>
+      <w:lvlText w:val="%7."/>
+      <w:lvlJc w:val="left"/>
+      <w:pPr>
+        <w:ind w:left="4766" w:hanging="360"/>
+      </w:pPr>
+    </w:lvl>
+    <w:lvl w:ilvl="7" w:tplc="04090019" w:tentative="1">
+      <w:start w:val="1"/>
+      <w:numFmt w:val="lowerLetter"/>
+      <w:lvlText w:val="%8."/>
+      <w:lvlJc w:val="left"/>
+      <w:pPr>
+        <w:ind w:left="5486" w:hanging="360"/>
+      </w:pPr>
+    </w:lvl>
+    <w:lvl w:ilvl="8" w:tplc="0409001B" w:tentative="1">
+      <w:start w:val="1"/>
+      <w:numFmt w:val="lowerRoman"/>
+      <w:lvlText w:val="%9."/>
+      <w:lvlJc w:val="right"/>
+      <w:pPr>
+        <w:ind w:left="6206" w:hanging="180"/>
+      </w:pPr>
+    </w:lvl>
+  </w:abstractNum>
+  <w:abstractNum w:abstractNumId="2" w15:restartNumberingAfterBreak="0">
     <w:nsid w:val="1AA26C96"/>
     <w:multiLevelType w:val="hybridMultilevel"/>
     <w:tmpl w:val="5B3A1484"/>
@@ -1310,7 +1451,7 @@
       </w:pPr>
     </w:lvl>
   </w:abstractNum>
-  <w:abstractNum w:abstractNumId="2" w15:restartNumberingAfterBreak="0">
+  <w:abstractNum w:abstractNumId="3" w15:restartNumberingAfterBreak="0">
     <w:nsid w:val="1B02557C"/>
     <w:multiLevelType w:val="hybridMultilevel"/>
     <w:tmpl w:val="05784676"/>
@@ -1399,7 +1540,7 @@
       </w:pPr>
     </w:lvl>
   </w:abstractNum>
-  <w:abstractNum w:abstractNumId="3" w15:restartNumberingAfterBreak="0">
+  <w:abstractNum w:abstractNumId="4" w15:restartNumberingAfterBreak="0">
     <w:nsid w:val="1D132BA7"/>
     <w:multiLevelType w:val="hybridMultilevel"/>
     <w:tmpl w:val="63AC467E"/>
@@ -1488,7 +1629,7 @@
       </w:pPr>
     </w:lvl>
   </w:abstractNum>
-  <w:abstractNum w:abstractNumId="4" w15:restartNumberingAfterBreak="0">
+  <w:abstractNum w:abstractNumId="5" w15:restartNumberingAfterBreak="0">
     <w:nsid w:val="1D4341A7"/>
     <w:multiLevelType w:val="hybridMultilevel"/>
     <w:tmpl w:val="5A4A3BD0"/>
@@ -1577,7 +1718,7 @@
       </w:pPr>
     </w:lvl>
   </w:abstractNum>
-  <w:abstractNum w:abstractNumId="5" w15:restartNumberingAfterBreak="0">
+  <w:abstractNum w:abstractNumId="6" w15:restartNumberingAfterBreak="0">
     <w:nsid w:val="2B7A2B9C"/>
     <w:multiLevelType w:val="hybridMultilevel"/>
     <w:tmpl w:val="42504716"/>
@@ -1666,7 +1807,7 @@
       </w:pPr>
     </w:lvl>
   </w:abstractNum>
-  <w:abstractNum w:abstractNumId="6" w15:restartNumberingAfterBreak="0">
+  <w:abstractNum w:abstractNumId="7" w15:restartNumberingAfterBreak="0">
     <w:nsid w:val="2F9B1163"/>
     <w:multiLevelType w:val="hybridMultilevel"/>
     <w:tmpl w:val="F162E2BC"/>
@@ -1755,7 +1896,96 @@
       </w:pPr>
     </w:lvl>
   </w:abstractNum>
-  <w:abstractNum w:abstractNumId="7" w15:restartNumberingAfterBreak="0">
+  <w:abstractNum w:abstractNumId="8" w15:restartNumberingAfterBreak="0">
+    <w:nsid w:val="34FD0951"/>
+    <w:multiLevelType w:val="hybridMultilevel"/>
+    <w:tmpl w:val="5A4A3BD0"/>
+    <w:lvl w:ilvl="0" w:tplc="1E5C0B06">
+      <w:start w:val="1"/>
+      <w:numFmt w:val="lowerLetter"/>
+      <w:lvlText w:val="%1)"/>
+      <w:lvlJc w:val="left"/>
+      <w:pPr>
+        <w:ind w:left="446" w:hanging="360"/>
+      </w:pPr>
+      <w:rPr>
+        <w:rFonts w:hint="default"/>
+      </w:rPr>
+    </w:lvl>
+    <w:lvl w:ilvl="1" w:tplc="04090019" w:tentative="1">
+      <w:start w:val="1"/>
+      <w:numFmt w:val="lowerLetter"/>
+      <w:lvlText w:val="%2."/>
+      <w:lvlJc w:val="left"/>
+      <w:pPr>
+        <w:ind w:left="1166" w:hanging="360"/>
+      </w:pPr>
+    </w:lvl>
+    <w:lvl w:ilvl="2" w:tplc="0409001B" w:tentative="1">
+      <w:start w:val="1"/>
+      <w:numFmt w:val="lowerRoman"/>
+      <w:lvlText w:val="%3."/>
+      <w:lvlJc w:val="right"/>
+      <w:pPr>
+        <w:ind w:left="1886" w:hanging="180"/>
+      </w:pPr>
+    </w:lvl>
+    <w:lvl w:ilvl="3" w:tplc="0409000F" w:tentative="1">
+      <w:start w:val="1"/>
+      <w:numFmt w:val="decimal"/>
+      <w:lvlText w:val="%4."/>
+      <w:lvlJc w:val="left"/>
+      <w:pPr>
+        <w:ind w:left="2606" w:hanging="360"/>
+      </w:pPr>
+    </w:lvl>
+    <w:lvl w:ilvl="4" w:tplc="04090019" w:tentative="1">
+      <w:start w:val="1"/>
+      <w:numFmt w:val="lowerLetter"/>
+      <w:lvlText w:val="%5."/>
+      <w:lvlJc w:val="left"/>
+      <w:pPr>
+        <w:ind w:left="3326" w:hanging="360"/>
+      </w:pPr>
+    </w:lvl>
+    <w:lvl w:ilvl="5" w:tplc="0409001B" w:tentative="1">
+      <w:start w:val="1"/>
+      <w:numFmt w:val="lowerRoman"/>
+      <w:lvlText w:val="%6."/>
+      <w:lvlJc w:val="right"/>
+      <w:pPr>
+        <w:ind w:left="4046" w:hanging="180"/>
+      </w:pPr>
+    </w:lvl>
+    <w:lvl w:ilvl="6" w:tplc="0409000F" w:tentative="1">
+      <w:start w:val="1"/>
+      <w:numFmt w:val="decimal"/>
+      <w:lvlText w:val="%7."/>
+      <w:lvlJc w:val="left"/>
+      <w:pPr>
+        <w:ind w:left="4766" w:hanging="360"/>
+      </w:pPr>
+    </w:lvl>
+    <w:lvl w:ilvl="7" w:tplc="04090019" w:tentative="1">
+      <w:start w:val="1"/>
+      <w:numFmt w:val="lowerLetter"/>
+      <w:lvlText w:val="%8."/>
+      <w:lvlJc w:val="left"/>
+      <w:pPr>
+        <w:ind w:left="5486" w:hanging="360"/>
+      </w:pPr>
+    </w:lvl>
+    <w:lvl w:ilvl="8" w:tplc="0409001B" w:tentative="1">
+      <w:start w:val="1"/>
+      <w:numFmt w:val="lowerRoman"/>
+      <w:lvlText w:val="%9."/>
+      <w:lvlJc w:val="right"/>
+      <w:pPr>
+        <w:ind w:left="6206" w:hanging="180"/>
+      </w:pPr>
+    </w:lvl>
+  </w:abstractNum>
+  <w:abstractNum w:abstractNumId="9" w15:restartNumberingAfterBreak="0">
     <w:nsid w:val="36CB5451"/>
     <w:multiLevelType w:val="hybridMultilevel"/>
     <w:tmpl w:val="5F7CB05A"/>
@@ -1844,7 +2074,7 @@
       </w:pPr>
     </w:lvl>
   </w:abstractNum>
-  <w:abstractNum w:abstractNumId="8" w15:restartNumberingAfterBreak="0">
+  <w:abstractNum w:abstractNumId="10" w15:restartNumberingAfterBreak="0">
     <w:nsid w:val="3C0308C3"/>
     <w:multiLevelType w:val="hybridMultilevel"/>
     <w:tmpl w:val="ACBC20D4"/>
@@ -1933,7 +2163,96 @@
       </w:pPr>
     </w:lvl>
   </w:abstractNum>
-  <w:abstractNum w:abstractNumId="9" w15:restartNumberingAfterBreak="0">
+  <w:abstractNum w:abstractNumId="11" w15:restartNumberingAfterBreak="0">
+    <w:nsid w:val="3D6455B1"/>
+    <w:multiLevelType w:val="hybridMultilevel"/>
+    <w:tmpl w:val="28188382"/>
+    <w:lvl w:ilvl="0" w:tplc="C85AD092">
+      <w:start w:val="2"/>
+      <w:numFmt w:val="decimal"/>
+      <w:lvlText w:val="%1"/>
+      <w:lvlJc w:val="left"/>
+      <w:pPr>
+        <w:ind w:left="1080" w:hanging="360"/>
+      </w:pPr>
+      <w:rPr>
+        <w:rFonts w:hint="default"/>
+      </w:rPr>
+    </w:lvl>
+    <w:lvl w:ilvl="1" w:tplc="04090019" w:tentative="1">
+      <w:start w:val="1"/>
+      <w:numFmt w:val="lowerLetter"/>
+      <w:lvlText w:val="%2."/>
+      <w:lvlJc w:val="left"/>
+      <w:pPr>
+        <w:ind w:left="1800" w:hanging="360"/>
+      </w:pPr>
+    </w:lvl>
+    <w:lvl w:ilvl="2" w:tplc="0409001B" w:tentative="1">
+      <w:start w:val="1"/>
+      <w:numFmt w:val="lowerRoman"/>
+      <w:lvlText w:val="%3."/>
+      <w:lvlJc w:val="right"/>
+      <w:pPr>
+        <w:ind w:left="2520" w:hanging="180"/>
+      </w:pPr>
+    </w:lvl>
+    <w:lvl w:ilvl="3" w:tplc="0409000F" w:tentative="1">
+      <w:start w:val="1"/>
+      <w:numFmt w:val="decimal"/>
+      <w:lvlText w:val="%4."/>
+      <w:lvlJc w:val="left"/>
+      <w:pPr>
+        <w:ind w:left="3240" w:hanging="360"/>
+      </w:pPr>
+    </w:lvl>
+    <w:lvl w:ilvl="4" w:tplc="04090019" w:tentative="1">
+      <w:start w:val="1"/>
+      <w:numFmt w:val="lowerLetter"/>
+      <w:lvlText w:val="%5."/>
+      <w:lvlJc w:val="left"/>
+      <w:pPr>
+        <w:ind w:left="3960" w:hanging="360"/>
+      </w:pPr>
+    </w:lvl>
+    <w:lvl w:ilvl="5" w:tplc="0409001B" w:tentative="1">
+      <w:start w:val="1"/>
+      <w:numFmt w:val="lowerRoman"/>
+      <w:lvlText w:val="%6."/>
+      <w:lvlJc w:val="right"/>
+      <w:pPr>
+        <w:ind w:left="4680" w:hanging="180"/>
+      </w:pPr>
+    </w:lvl>
+    <w:lvl w:ilvl="6" w:tplc="0409000F" w:tentative="1">
+      <w:start w:val="1"/>
+      <w:numFmt w:val="decimal"/>
+      <w:lvlText w:val="%7."/>
+      <w:lvlJc w:val="left"/>
+      <w:pPr>
+        <w:ind w:left="5400" w:hanging="360"/>
+      </w:pPr>
+    </w:lvl>
+    <w:lvl w:ilvl="7" w:tplc="04090019" w:tentative="1">
+      <w:start w:val="1"/>
+      <w:numFmt w:val="lowerLetter"/>
+      <w:lvlText w:val="%8."/>
+      <w:lvlJc w:val="left"/>
+      <w:pPr>
+        <w:ind w:left="6120" w:hanging="360"/>
+      </w:pPr>
+    </w:lvl>
+    <w:lvl w:ilvl="8" w:tplc="0409001B" w:tentative="1">
+      <w:start w:val="1"/>
+      <w:numFmt w:val="lowerRoman"/>
+      <w:lvlText w:val="%9."/>
+      <w:lvlJc w:val="right"/>
+      <w:pPr>
+        <w:ind w:left="6840" w:hanging="180"/>
+      </w:pPr>
+    </w:lvl>
+  </w:abstractNum>
+  <w:abstractNum w:abstractNumId="12" w15:restartNumberingAfterBreak="0">
     <w:nsid w:val="3E28374E"/>
     <w:multiLevelType w:val="hybridMultilevel"/>
     <w:tmpl w:val="EBE0B278"/>
@@ -2022,7 +2341,96 @@
       </w:pPr>
     </w:lvl>
   </w:abstractNum>
-  <w:abstractNum w:abstractNumId="10" w15:restartNumberingAfterBreak="0">
+  <w:abstractNum w:abstractNumId="13" w15:restartNumberingAfterBreak="0">
+    <w:nsid w:val="53691F8F"/>
+    <w:multiLevelType w:val="hybridMultilevel"/>
+    <w:tmpl w:val="5A4A3BD0"/>
+    <w:lvl w:ilvl="0" w:tplc="1E5C0B06">
+      <w:start w:val="1"/>
+      <w:numFmt w:val="lowerLetter"/>
+      <w:lvlText w:val="%1)"/>
+      <w:lvlJc w:val="left"/>
+      <w:pPr>
+        <w:ind w:left="446" w:hanging="360"/>
+      </w:pPr>
+      <w:rPr>
+        <w:rFonts w:hint="default"/>
+      </w:rPr>
+    </w:lvl>
+    <w:lvl w:ilvl="1" w:tplc="04090019" w:tentative="1">
+      <w:start w:val="1"/>
+      <w:numFmt w:val="lowerLetter"/>
+      <w:lvlText w:val="%2."/>
+      <w:lvlJc w:val="left"/>
+      <w:pPr>
+        <w:ind w:left="1166" w:hanging="360"/>
+      </w:pPr>
+    </w:lvl>
+    <w:lvl w:ilvl="2" w:tplc="0409001B" w:tentative="1">
+      <w:start w:val="1"/>
+      <w:numFmt w:val="lowerRoman"/>
+      <w:lvlText w:val="%3."/>
+      <w:lvlJc w:val="right"/>
+      <w:pPr>
+        <w:ind w:left="1886" w:hanging="180"/>
+      </w:pPr>
+    </w:lvl>
+    <w:lvl w:ilvl="3" w:tplc="0409000F" w:tentative="1">
+      <w:start w:val="1"/>
+      <w:numFmt w:val="decimal"/>
+      <w:lvlText w:val="%4."/>
+      <w:lvlJc w:val="left"/>
+      <w:pPr>
+        <w:ind w:left="2606" w:hanging="360"/>
+      </w:pPr>
+    </w:lvl>
+    <w:lvl w:ilvl="4" w:tplc="04090019" w:tentative="1">
+      <w:start w:val="1"/>
+      <w:numFmt w:val="lowerLetter"/>
+      <w:lvlText w:val="%5."/>
+      <w:lvlJc w:val="left"/>
+      <w:pPr>
+        <w:ind w:left="3326" w:hanging="360"/>
+      </w:pPr>
+    </w:lvl>
+    <w:lvl w:ilvl="5" w:tplc="0409001B" w:tentative="1">
+      <w:start w:val="1"/>
+      <w:numFmt w:val="lowerRoman"/>
+      <w:lvlText w:val="%6."/>
+      <w:lvlJc w:val="right"/>
+      <w:pPr>
+        <w:ind w:left="4046" w:hanging="180"/>
+      </w:pPr>
+    </w:lvl>
+    <w:lvl w:ilvl="6" w:tplc="0409000F" w:tentative="1">
+      <w:start w:val="1"/>
+      <w:numFmt w:val="decimal"/>
+      <w:lvlText w:val="%7."/>
+      <w:lvlJc w:val="left"/>
+      <w:pPr>
+        <w:ind w:left="4766" w:hanging="360"/>
+      </w:pPr>
+    </w:lvl>
+    <w:lvl w:ilvl="7" w:tplc="04090019" w:tentative="1">
+      <w:start w:val="1"/>
+      <w:numFmt w:val="lowerLetter"/>
+      <w:lvlText w:val="%8."/>
+      <w:lvlJc w:val="left"/>
+      <w:pPr>
+        <w:ind w:left="5486" w:hanging="360"/>
+      </w:pPr>
+    </w:lvl>
+    <w:lvl w:ilvl="8" w:tplc="0409001B" w:tentative="1">
+      <w:start w:val="1"/>
+      <w:numFmt w:val="lowerRoman"/>
+      <w:lvlText w:val="%9."/>
+      <w:lvlJc w:val="right"/>
+      <w:pPr>
+        <w:ind w:left="6206" w:hanging="180"/>
+      </w:pPr>
+    </w:lvl>
+  </w:abstractNum>
+  <w:abstractNum w:abstractNumId="14" w15:restartNumberingAfterBreak="0">
     <w:nsid w:val="59E32116"/>
     <w:multiLevelType w:val="hybridMultilevel"/>
     <w:tmpl w:val="D1123C5C"/>
@@ -2111,7 +2519,7 @@
       </w:pPr>
     </w:lvl>
   </w:abstractNum>
-  <w:abstractNum w:abstractNumId="11" w15:restartNumberingAfterBreak="0">
+  <w:abstractNum w:abstractNumId="15" w15:restartNumberingAfterBreak="0">
     <w:nsid w:val="68487147"/>
     <w:multiLevelType w:val="hybridMultilevel"/>
     <w:tmpl w:val="63AC467E"/>
@@ -2200,7 +2608,7 @@
       </w:pPr>
     </w:lvl>
   </w:abstractNum>
-  <w:abstractNum w:abstractNumId="12" w15:restartNumberingAfterBreak="0">
+  <w:abstractNum w:abstractNumId="16" w15:restartNumberingAfterBreak="0">
     <w:nsid w:val="6B770829"/>
     <w:multiLevelType w:val="hybridMultilevel"/>
     <w:tmpl w:val="5A4A3BD0"/>
@@ -2289,7 +2697,7 @@
       </w:pPr>
     </w:lvl>
   </w:abstractNum>
-  <w:abstractNum w:abstractNumId="13" w15:restartNumberingAfterBreak="0">
+  <w:abstractNum w:abstractNumId="17" w15:restartNumberingAfterBreak="0">
     <w:nsid w:val="6C45592E"/>
     <w:multiLevelType w:val="hybridMultilevel"/>
     <w:tmpl w:val="63AC467E"/>
@@ -2378,7 +2786,7 @@
       </w:pPr>
     </w:lvl>
   </w:abstractNum>
-  <w:abstractNum w:abstractNumId="14" w15:restartNumberingAfterBreak="0">
+  <w:abstractNum w:abstractNumId="18" w15:restartNumberingAfterBreak="0">
     <w:nsid w:val="7BBC298E"/>
     <w:multiLevelType w:val="hybridMultilevel"/>
     <w:tmpl w:val="7A5A3B22"/>
@@ -2467,50 +2875,154 @@
       </w:pPr>
     </w:lvl>
   </w:abstractNum>
+  <w:abstractNum w:abstractNumId="19" w15:restartNumberingAfterBreak="0">
+    <w:nsid w:val="7CDA090B"/>
+    <w:multiLevelType w:val="hybridMultilevel"/>
+    <w:tmpl w:val="5A4A3BD0"/>
+    <w:lvl w:ilvl="0" w:tplc="1E5C0B06">
+      <w:start w:val="1"/>
+      <w:numFmt w:val="lowerLetter"/>
+      <w:lvlText w:val="%1)"/>
+      <w:lvlJc w:val="left"/>
+      <w:pPr>
+        <w:ind w:left="446" w:hanging="360"/>
+      </w:pPr>
+      <w:rPr>
+        <w:rFonts w:hint="default"/>
+      </w:rPr>
+    </w:lvl>
+    <w:lvl w:ilvl="1" w:tplc="04090019" w:tentative="1">
+      <w:start w:val="1"/>
+      <w:numFmt w:val="lowerLetter"/>
+      <w:lvlText w:val="%2."/>
+      <w:lvlJc w:val="left"/>
+      <w:pPr>
+        <w:ind w:left="1166" w:hanging="360"/>
+      </w:pPr>
+    </w:lvl>
+    <w:lvl w:ilvl="2" w:tplc="0409001B" w:tentative="1">
+      <w:start w:val="1"/>
+      <w:numFmt w:val="lowerRoman"/>
+      <w:lvlText w:val="%3."/>
+      <w:lvlJc w:val="right"/>
+      <w:pPr>
+        <w:ind w:left="1886" w:hanging="180"/>
+      </w:pPr>
+    </w:lvl>
+    <w:lvl w:ilvl="3" w:tplc="0409000F" w:tentative="1">
+      <w:start w:val="1"/>
+      <w:numFmt w:val="decimal"/>
+      <w:lvlText w:val="%4."/>
+      <w:lvlJc w:val="left"/>
+      <w:pPr>
+        <w:ind w:left="2606" w:hanging="360"/>
+      </w:pPr>
+    </w:lvl>
+    <w:lvl w:ilvl="4" w:tplc="04090019" w:tentative="1">
+      <w:start w:val="1"/>
+      <w:numFmt w:val="lowerLetter"/>
+      <w:lvlText w:val="%5."/>
+      <w:lvlJc w:val="left"/>
+      <w:pPr>
+        <w:ind w:left="3326" w:hanging="360"/>
+      </w:pPr>
+    </w:lvl>
+    <w:lvl w:ilvl="5" w:tplc="0409001B" w:tentative="1">
+      <w:start w:val="1"/>
+      <w:numFmt w:val="lowerRoman"/>
+      <w:lvlText w:val="%6."/>
+      <w:lvlJc w:val="right"/>
+      <w:pPr>
+        <w:ind w:left="4046" w:hanging="180"/>
+      </w:pPr>
+    </w:lvl>
+    <w:lvl w:ilvl="6" w:tplc="0409000F" w:tentative="1">
+      <w:start w:val="1"/>
+      <w:numFmt w:val="decimal"/>
+      <w:lvlText w:val="%7."/>
+      <w:lvlJc w:val="left"/>
+      <w:pPr>
+        <w:ind w:left="4766" w:hanging="360"/>
+      </w:pPr>
+    </w:lvl>
+    <w:lvl w:ilvl="7" w:tplc="04090019" w:tentative="1">
+      <w:start w:val="1"/>
+      <w:numFmt w:val="lowerLetter"/>
+      <w:lvlText w:val="%8."/>
+      <w:lvlJc w:val="left"/>
+      <w:pPr>
+        <w:ind w:left="5486" w:hanging="360"/>
+      </w:pPr>
+    </w:lvl>
+    <w:lvl w:ilvl="8" w:tplc="0409001B" w:tentative="1">
+      <w:start w:val="1"/>
+      <w:numFmt w:val="lowerRoman"/>
+      <w:lvlText w:val="%9."/>
+      <w:lvlJc w:val="right"/>
+      <w:pPr>
+        <w:ind w:left="6206" w:hanging="180"/>
+      </w:pPr>
+    </w:lvl>
+  </w:abstractNum>
   <w:num w:numId="1">
+    <w:abstractNumId w:val="12"/>
+  </w:num>
+  <w:num w:numId="2">
+    <w:abstractNumId w:val="10"/>
+  </w:num>
+  <w:num w:numId="3">
+    <w:abstractNumId w:val="6"/>
+  </w:num>
+  <w:num w:numId="4">
+    <w:abstractNumId w:val="14"/>
+  </w:num>
+  <w:num w:numId="5">
+    <w:abstractNumId w:val="18"/>
+  </w:num>
+  <w:num w:numId="6">
     <w:abstractNumId w:val="9"/>
   </w:num>
-  <w:num w:numId="2">
-    <w:abstractNumId w:val="8"/>
+  <w:num w:numId="7">
+    <w:abstractNumId w:val="3"/>
   </w:num>
-  <w:num w:numId="3">
-    <w:abstractNumId w:val="5"/>
+  <w:num w:numId="8">
+    <w:abstractNumId w:val="2"/>
   </w:num>
-  <w:num w:numId="4">
-    <w:abstractNumId w:val="10"/>
-  </w:num>
-  <w:num w:numId="5">
-    <w:abstractNumId w:val="14"/>
-  </w:num>
-  <w:num w:numId="6">
+  <w:num w:numId="9">
     <w:abstractNumId w:val="7"/>
   </w:num>
-  <w:num w:numId="7">
-    <w:abstractNumId w:val="2"/>
-  </w:num>
-  <w:num w:numId="8">
-    <w:abstractNumId w:val="1"/>
-  </w:num>
-  <w:num w:numId="9">
-    <w:abstractNumId w:val="6"/>
-  </w:num>
   <w:num w:numId="10">
-    <w:abstractNumId w:val="4"/>
+    <w:abstractNumId w:val="5"/>
   </w:num>
   <w:num w:numId="11">
     <w:abstractNumId w:val="0"/>
   </w:num>
   <w:num w:numId="12">
-    <w:abstractNumId w:val="12"/>
+    <w:abstractNumId w:val="16"/>
   </w:num>
   <w:num w:numId="13">
-    <w:abstractNumId w:val="3"/>
+    <w:abstractNumId w:val="4"/>
   </w:num>
   <w:num w:numId="14">
+    <w:abstractNumId w:val="15"/>
+  </w:num>
+  <w:num w:numId="15">
+    <w:abstractNumId w:val="17"/>
+  </w:num>
+  <w:num w:numId="16">
+    <w:abstractNumId w:val="19"/>
+  </w:num>
+  <w:num w:numId="17">
+    <w:abstractNumId w:val="13"/>
+  </w:num>
+  <w:num w:numId="18">
     <w:abstractNumId w:val="11"/>
   </w:num>
-  <w:num w:numId="15">
-    <w:abstractNumId w:val="13"/>
+  <w:num w:numId="19">
+    <w:abstractNumId w:val="8"/>
+  </w:num>
+  <w:num w:numId="20">
+    <w:abstractNumId w:val="1"/>
   </w:num>
 </w:numbering>
 </file>
@@ -3022,7 +3534,6 @@
   <w:style w:type="character" w:default="1" w:styleId="DefaultParagraphFont">
     <w:name w:val="Default Paragraph Font"/>
     <w:uiPriority w:val="1"/>
-    <w:semiHidden/>
     <w:unhideWhenUsed/>
   </w:style>
   <w:style w:type="table" w:default="1" w:styleId="TableNormal">
@@ -3291,6 +3802,74 @@
       <w:color w:val="2F5496" w:themeColor="accent1" w:themeShade="BF"/>
       <w:sz w:val="26"/>
       <w:szCs w:val="26"/>
+    </w:rPr>
+  </w:style>
+  <w:style w:type="character" w:styleId="Hyperlink">
+    <w:name w:val="Hyperlink"/>
+    <w:basedOn w:val="DefaultParagraphFont"/>
+    <w:uiPriority w:val="99"/>
+    <w:unhideWhenUsed/>
+    <w:rsid w:val="00C7499B"/>
+    <w:rPr>
+      <w:color w:val="0563C1" w:themeColor="hyperlink"/>
+      <w:u w:val="single"/>
+    </w:rPr>
+  </w:style>
+  <w:style w:type="character" w:styleId="UnresolvedMention">
+    <w:name w:val="Unresolved Mention"/>
+    <w:basedOn w:val="DefaultParagraphFont"/>
+    <w:uiPriority w:val="99"/>
+    <w:semiHidden/>
+    <w:unhideWhenUsed/>
+    <w:rsid w:val="00C7499B"/>
+    <w:rPr>
+      <w:color w:val="605E5C"/>
+      <w:shd w:val="clear" w:color="auto" w:fill="E1DFDD"/>
+    </w:rPr>
+  </w:style>
+  <w:style w:type="paragraph" w:styleId="NormalWeb">
+    <w:name w:val="Normal (Web)"/>
+    <w:basedOn w:val="Normal"/>
+    <w:uiPriority w:val="99"/>
+    <w:semiHidden/>
+    <w:unhideWhenUsed/>
+    <w:rsid w:val="00C7499B"/>
+    <w:rPr>
+      <w:rFonts w:ascii="Times New Roman" w:hAnsi="Times New Roman" w:cs="Times New Roman"/>
+      <w:sz w:val="24"/>
+      <w:szCs w:val="24"/>
+    </w:rPr>
+  </w:style>
+  <w:style w:type="paragraph" w:styleId="BalloonText">
+    <w:name w:val="Balloon Text"/>
+    <w:basedOn w:val="Normal"/>
+    <w:link w:val="BalloonTextChar"/>
+    <w:uiPriority w:val="99"/>
+    <w:semiHidden/>
+    <w:unhideWhenUsed/>
+    <w:rsid w:val="006A0C3B"/>
+    <w:pPr>
+      <w:spacing w:after="0" w:line="240" w:lineRule="auto"/>
+    </w:pPr>
+    <w:rPr>
+      <w:rFonts w:ascii="Times New Roman" w:hAnsi="Times New Roman" w:cs="Times New Roman"/>
+      <w:sz w:val="18"/>
+      <w:szCs w:val="18"/>
+    </w:rPr>
+  </w:style>
+  <w:style w:type="character" w:customStyle="1" w:styleId="BalloonTextChar">
+    <w:name w:val="Balloon Text Char"/>
+    <w:basedOn w:val="DefaultParagraphFont"/>
+    <w:link w:val="BalloonText"/>
+    <w:uiPriority w:val="99"/>
+    <w:semiHidden/>
+    <w:rsid w:val="006A0C3B"/>
+    <w:rPr>
+      <w:rFonts w:ascii="Times New Roman" w:eastAsiaTheme="minorEastAsia" w:hAnsi="Times New Roman" w:cs="Times New Roman"/>
+      <w:i/>
+      <w:iCs/>
+      <w:sz w:val="18"/>
+      <w:szCs w:val="18"/>
     </w:rPr>
   </w:style>
 </w:styles>

</xml_diff>